<commit_message>
update docker and adding excel formulas
</commit_message>
<xml_diff>
--- a/kubernetes/kubernetes_essentials_cmds.docx
+++ b/kubernetes/kubernetes_essentials_cmds.docx
@@ -1310,15 +1310,10 @@
       </w:r>
       <w:proofErr w:type="spellEnd"/>
       <w:r>
-        <w:t xml:space="preserve"> rollout </w:t>
-      </w:r>
-      <w:proofErr w:type="spellStart"/>
-      <w:r>
-        <w:t>paude</w:t>
-      </w:r>
-      <w:proofErr w:type="spellEnd"/>
-      <w:r>
-        <w:t xml:space="preserve"> deployment &lt;</w:t>
+        <w:t xml:space="preserve"> rollout paus</w:t>
+      </w:r>
+      <w:r>
+        <w:t>e deployment &lt;</w:t>
       </w:r>
       <w:proofErr w:type="spellStart"/>
       <w:r>
@@ -1959,6 +1954,96 @@
       <w:proofErr w:type="spellEnd"/>
     </w:p>
     <w:p>
+      <w:pPr>
+        <w:rPr>
+          <w:lang w:val="fr-FR"/>
+        </w:rPr>
+      </w:pPr>
+      <w:r>
+        <w:rPr>
+          <w:lang w:val="fr-FR"/>
+        </w:rPr>
+        <w:t xml:space="preserve">Cmd: </w:t>
+      </w:r>
+      <w:proofErr w:type="spellStart"/>
+      <w:r>
+        <w:rPr>
+          <w:lang w:val="fr-FR"/>
+        </w:rPr>
+        <w:t>kubectl</w:t>
+      </w:r>
+      <w:proofErr w:type="spellEnd"/>
+      <w:r>
+        <w:rPr>
+          <w:lang w:val="fr-FR"/>
+        </w:rPr>
+        <w:t xml:space="preserve"> </w:t>
+      </w:r>
+      <w:proofErr w:type="spellStart"/>
+      <w:r>
+        <w:rPr>
+          <w:lang w:val="fr-FR"/>
+        </w:rPr>
+        <w:t>edit</w:t>
+      </w:r>
+      <w:proofErr w:type="spellEnd"/>
+      <w:r>
+        <w:rPr>
+          <w:lang w:val="fr-FR"/>
+        </w:rPr>
+        <w:t xml:space="preserve"> </w:t>
+      </w:r>
+      <w:proofErr w:type="spellStart"/>
+      <w:r>
+        <w:rPr>
+          <w:lang w:val="fr-FR"/>
+        </w:rPr>
+        <w:t>configmap</w:t>
+      </w:r>
+      <w:proofErr w:type="spellEnd"/>
+      <w:r>
+        <w:rPr>
+          <w:lang w:val="fr-FR"/>
+        </w:rPr>
+        <w:t>/&lt;</w:t>
+      </w:r>
+      <w:proofErr w:type="spellStart"/>
+      <w:r>
+        <w:rPr>
+          <w:lang w:val="fr-FR"/>
+        </w:rPr>
+        <w:t>name_of_configmap</w:t>
+      </w:r>
+      <w:proofErr w:type="spellEnd"/>
+      <w:r>
+        <w:rPr>
+          <w:lang w:val="fr-FR"/>
+        </w:rPr>
+        <w:t>&gt;</w:t>
+      </w:r>
+    </w:p>
+    <w:p>
+      <w:pPr>
+        <w:rPr>
+          <w:lang w:val="fr-FR"/>
+        </w:rPr>
+      </w:pPr>
+      <w:r>
+        <w:rPr>
+          <w:lang w:val="fr-FR"/>
+        </w:rPr>
+        <w:t xml:space="preserve">Pour afficher un </w:t>
+      </w:r>
+      <w:proofErr w:type="spellStart"/>
+      <w:r>
+        <w:rPr>
+          <w:lang w:val="fr-FR"/>
+        </w:rPr>
+        <w:t>configmap</w:t>
+      </w:r>
+      <w:proofErr w:type="spellEnd"/>
+    </w:p>
+    <w:p>
       <w:proofErr w:type="spellStart"/>
       <w:r>
         <w:t>Cmd</w:t>
@@ -1973,7 +2058,7 @@
       </w:r>
       <w:proofErr w:type="spellEnd"/>
       <w:r>
-        <w:t xml:space="preserve"> edit </w:t>
+        <w:t xml:space="preserve"> get </w:t>
       </w:r>
       <w:proofErr w:type="spellStart"/>
       <w:r>
@@ -1981,104 +2066,14 @@
       </w:r>
       <w:proofErr w:type="spellEnd"/>
       <w:r>
-        <w:t>/&lt;</w:t>
-      </w:r>
-      <w:proofErr w:type="spellStart"/>
-      <w:r>
-        <w:t>name_of_configmap</w:t>
-      </w:r>
-      <w:proofErr w:type="spellEnd"/>
-      <w:r>
-        <w:t>&gt;</w:t>
-      </w:r>
-    </w:p>
-    <w:p>
-      <w:pPr>
-        <w:rPr>
-          <w:lang w:val="fr-FR"/>
-        </w:rPr>
-      </w:pPr>
-      <w:r>
-        <w:rPr>
-          <w:lang w:val="fr-FR"/>
-        </w:rPr>
-        <w:t xml:space="preserve">Pour afficher un </w:t>
-      </w:r>
-      <w:proofErr w:type="spellStart"/>
-      <w:r>
-        <w:rPr>
-          <w:lang w:val="fr-FR"/>
-        </w:rPr>
-        <w:t>configmap</w:t>
-      </w:r>
-      <w:proofErr w:type="spellEnd"/>
-    </w:p>
-    <w:p>
-      <w:pPr>
-        <w:rPr>
-          <w:lang w:val="fr-FR"/>
-        </w:rPr>
-      </w:pPr>
-      <w:r>
-        <w:rPr>
-          <w:lang w:val="fr-FR"/>
-        </w:rPr>
-        <w:t xml:space="preserve">Cmd: </w:t>
-      </w:r>
-      <w:proofErr w:type="spellStart"/>
-      <w:r>
-        <w:rPr>
-          <w:lang w:val="fr-FR"/>
-        </w:rPr>
-        <w:t>kubectl</w:t>
-      </w:r>
-      <w:proofErr w:type="spellEnd"/>
-      <w:r>
-        <w:rPr>
-          <w:lang w:val="fr-FR"/>
-        </w:rPr>
-        <w:t xml:space="preserve"> </w:t>
-      </w:r>
-      <w:proofErr w:type="spellStart"/>
-      <w:r>
-        <w:rPr>
-          <w:lang w:val="fr-FR"/>
-        </w:rPr>
-        <w:t>get</w:t>
-      </w:r>
-      <w:proofErr w:type="spellEnd"/>
-      <w:r>
-        <w:rPr>
-          <w:lang w:val="fr-FR"/>
-        </w:rPr>
-        <w:t xml:space="preserve"> </w:t>
-      </w:r>
-      <w:proofErr w:type="spellStart"/>
-      <w:r>
-        <w:rPr>
-          <w:lang w:val="fr-FR"/>
-        </w:rPr>
-        <w:t>configmap</w:t>
-      </w:r>
-      <w:proofErr w:type="spellEnd"/>
-      <w:r>
-        <w:rPr>
-          <w:lang w:val="fr-FR"/>
-        </w:rPr>
         <w:t xml:space="preserve"> &lt;</w:t>
       </w:r>
       <w:proofErr w:type="spellStart"/>
       <w:r>
-        <w:rPr>
-          <w:lang w:val="fr-FR"/>
-        </w:rPr>
         <w:t>name_of_config</w:t>
       </w:r>
       <w:proofErr w:type="spellEnd"/>
       <w:r>
-        <w:rPr>
-          <w:lang w:val="fr-FR"/>
-        </w:rPr>
         <w:t>&gt;</w:t>
       </w:r>
     </w:p>
@@ -2293,12 +2288,14 @@
       <w:pPr>
         <w:rPr>
           <w:b/>
-        </w:rPr>
-      </w:pPr>
-      <w:proofErr w:type="spellStart"/>
-      <w:r>
-        <w:rPr>
-          <w:b/>
+          <w:lang w:val="fr-FR"/>
+        </w:rPr>
+      </w:pPr>
+      <w:proofErr w:type="spellStart"/>
+      <w:r>
+        <w:rPr>
+          <w:b/>
+          <w:lang w:val="fr-FR"/>
         </w:rPr>
         <w:t>ClusterIP</w:t>
       </w:r>
@@ -2347,12 +2344,308 @@
       <w:r>
         <w:t>ClusterIP</w:t>
       </w:r>
+      <w:proofErr w:type="spellEnd"/>
+    </w:p>
+    <w:p/>
+    <w:p>
+      <w:pPr>
+        <w:rPr>
+          <w:b/>
+        </w:rPr>
+      </w:pPr>
+      <w:r>
+        <w:rPr>
+          <w:b/>
+        </w:rPr>
+        <w:t>CPU and Memories</w:t>
+      </w:r>
+    </w:p>
+    <w:p>
+      <w:pPr>
+        <w:rPr>
+          <w:lang w:val="fr-FR"/>
+        </w:rPr>
+      </w:pPr>
+      <w:r>
+        <w:rPr>
+          <w:lang w:val="fr-FR"/>
+        </w:rPr>
+        <w:t xml:space="preserve">Pour voir le nombre de </w:t>
+      </w:r>
+      <w:proofErr w:type="spellStart"/>
+      <w:r>
+        <w:rPr>
+          <w:lang w:val="fr-FR"/>
+        </w:rPr>
+        <w:t>CPU</w:t>
+      </w:r>
+      <w:r>
+        <w:rPr>
+          <w:lang w:val="fr-FR"/>
+        </w:rPr>
+        <w:t>s</w:t>
+      </w:r>
+      <w:proofErr w:type="spellEnd"/>
+      <w:r>
+        <w:rPr>
+          <w:lang w:val="fr-FR"/>
+        </w:rPr>
+        <w:t xml:space="preserve"> et de </w:t>
+      </w:r>
+      <w:proofErr w:type="spellStart"/>
+      <w:r>
+        <w:rPr>
+          <w:lang w:val="fr-FR"/>
+        </w:rPr>
+        <w:t>memoires</w:t>
+      </w:r>
+      <w:proofErr w:type="spellEnd"/>
+    </w:p>
+    <w:p>
+      <w:pPr>
+        <w:rPr>
+          <w:lang w:val="fr-FR"/>
+        </w:rPr>
+      </w:pPr>
+      <w:r>
+        <w:rPr>
+          <w:b/>
+          <w:i/>
+          <w:lang w:val="fr-FR"/>
+        </w:rPr>
+        <w:t>Cmd</w:t>
+      </w:r>
+      <w:r>
+        <w:rPr>
+          <w:lang w:val="fr-FR"/>
+        </w:rPr>
+        <w:t xml:space="preserve"> : </w:t>
+      </w:r>
+      <w:proofErr w:type="spellStart"/>
+      <w:r>
+        <w:rPr>
+          <w:lang w:val="fr-FR"/>
+        </w:rPr>
+        <w:t>kubectl</w:t>
+      </w:r>
+      <w:proofErr w:type="spellEnd"/>
+      <w:r>
+        <w:rPr>
+          <w:lang w:val="fr-FR"/>
+        </w:rPr>
+        <w:t xml:space="preserve"> top </w:t>
+      </w:r>
+      <w:proofErr w:type="spellStart"/>
+      <w:r>
+        <w:rPr>
+          <w:lang w:val="fr-FR"/>
+        </w:rPr>
+        <w:t>pods</w:t>
+      </w:r>
+      <w:proofErr w:type="spellEnd"/>
+    </w:p>
+    <w:p>
+      <w:pPr>
+        <w:rPr>
+          <w:lang w:val="fr-FR"/>
+        </w:rPr>
+      </w:pPr>
+    </w:p>
+    <w:p>
+      <w:pPr>
+        <w:rPr>
+          <w:b/>
+          <w:lang w:val="fr-FR"/>
+        </w:rPr>
+      </w:pPr>
+      <w:proofErr w:type="spellStart"/>
+      <w:r>
+        <w:rPr>
+          <w:b/>
+          <w:lang w:val="fr-FR"/>
+        </w:rPr>
+        <w:t>AutoScaling</w:t>
+      </w:r>
+      <w:proofErr w:type="spellEnd"/>
+    </w:p>
+    <w:p>
+      <w:pPr>
+        <w:rPr>
+          <w:lang w:val="fr-FR"/>
+        </w:rPr>
+      </w:pPr>
+      <w:r>
+        <w:rPr>
+          <w:lang w:val="fr-FR"/>
+        </w:rPr>
+        <w:t xml:space="preserve">Pour activer le </w:t>
+      </w:r>
+      <w:proofErr w:type="spellStart"/>
+      <w:r>
+        <w:rPr>
+          <w:lang w:val="fr-FR"/>
+        </w:rPr>
+        <w:t>scale</w:t>
+      </w:r>
+      <w:proofErr w:type="spellEnd"/>
+      <w:r>
+        <w:rPr>
+          <w:lang w:val="fr-FR"/>
+        </w:rPr>
+        <w:t xml:space="preserve"> horizontal </w:t>
+      </w:r>
+    </w:p>
+    <w:p>
+      <w:pPr>
+        <w:rPr>
+          <w:lang w:val="fr-FR"/>
+        </w:rPr>
+      </w:pPr>
+      <w:proofErr w:type="spellStart"/>
+      <w:proofErr w:type="gramStart"/>
+      <w:r>
+        <w:t>Cmd</w:t>
+      </w:r>
+      <w:proofErr w:type="spellEnd"/>
+      <w:r>
+        <w:t> :</w:t>
+      </w:r>
+      <w:proofErr w:type="gramEnd"/>
+      <w:r>
+        <w:t xml:space="preserve"> </w:t>
+      </w:r>
+      <w:proofErr w:type="spellStart"/>
+      <w:r>
+        <w:rPr>
+          <w:b/>
+          <w:i/>
+        </w:rPr>
+        <w:t>kubectl</w:t>
+      </w:r>
+      <w:proofErr w:type="spellEnd"/>
+      <w:r>
+        <w:rPr>
+          <w:b/>
+          <w:i/>
+        </w:rPr>
+        <w:t xml:space="preserve"> </w:t>
+      </w:r>
+      <w:proofErr w:type="spellStart"/>
+      <w:r>
+        <w:rPr>
+          <w:b/>
+          <w:i/>
+        </w:rPr>
+        <w:t>autoscale</w:t>
+      </w:r>
+      <w:proofErr w:type="spellEnd"/>
+      <w:r>
+        <w:rPr>
+          <w:b/>
+          <w:i/>
+        </w:rPr>
+        <w:t xml:space="preserve"> deployment &lt;name of deployment&gt;  --min=1 –max=3 (Number of pods) --</w:t>
+      </w:r>
+      <w:proofErr w:type="spellStart"/>
+      <w:r>
+        <w:rPr>
+          <w:b/>
+          <w:i/>
+        </w:rPr>
+        <w:t>cpu</w:t>
+      </w:r>
+      <w:proofErr w:type="spellEnd"/>
+      <w:r>
+        <w:rPr>
+          <w:b/>
+          <w:i/>
+        </w:rPr>
+        <w:t>-percent=10 (</w:t>
+      </w:r>
+      <w:proofErr w:type="spellStart"/>
+      <w:r>
+        <w:rPr>
+          <w:b/>
+          <w:i/>
+        </w:rPr>
+        <w:t>Pourcentage</w:t>
+      </w:r>
+      <w:proofErr w:type="spellEnd"/>
+      <w:r>
+        <w:rPr>
+          <w:b/>
+          <w:i/>
+        </w:rPr>
+        <w:t xml:space="preserve"> du CPU)</w:t>
+      </w:r>
+      <w:r>
+        <w:t xml:space="preserve">. </w:t>
+      </w:r>
+      <w:r>
+        <w:rPr>
+          <w:lang w:val="fr-FR"/>
+        </w:rPr>
+        <w:t xml:space="preserve">Si le pourcentage est atteint, </w:t>
+      </w:r>
+      <w:proofErr w:type="spellStart"/>
+      <w:r>
+        <w:rPr>
+          <w:lang w:val="fr-FR"/>
+        </w:rPr>
+        <w:t>Kubernetes</w:t>
+      </w:r>
+      <w:proofErr w:type="spellEnd"/>
+      <w:r>
+        <w:rPr>
+          <w:lang w:val="fr-FR"/>
+        </w:rPr>
+        <w:t xml:space="preserve"> </w:t>
+      </w:r>
+      <w:proofErr w:type="spellStart"/>
+      <w:r>
+        <w:rPr>
+          <w:lang w:val="fr-FR"/>
+        </w:rPr>
+        <w:t>cree</w:t>
+      </w:r>
+      <w:proofErr w:type="spellEnd"/>
+      <w:r>
+        <w:rPr>
+          <w:lang w:val="fr-FR"/>
+        </w:rPr>
+        <w:t xml:space="preserve"> automatiquement un nouveau </w:t>
+      </w:r>
+      <w:proofErr w:type="spellStart"/>
+      <w:r>
+        <w:rPr>
+          <w:lang w:val="fr-FR"/>
+        </w:rPr>
+        <w:t>pod</w:t>
+      </w:r>
+      <w:proofErr w:type="spellEnd"/>
+      <w:r>
+        <w:rPr>
+          <w:lang w:val="fr-FR"/>
+        </w:rPr>
+        <w:t>.</w:t>
+      </w:r>
+    </w:p>
+    <w:p>
+      <w:pPr>
+        <w:rPr>
+          <w:lang w:val="fr-FR"/>
+        </w:rPr>
+      </w:pPr>
       <w:bookmarkStart w:id="0" w:name="_GoBack"/>
       <w:bookmarkEnd w:id="0"/>
-      <w:proofErr w:type="spellEnd"/>
-    </w:p>
-    <w:p/>
-    <w:p/>
+    </w:p>
+    <w:p>
+      <w:pPr>
+        <w:rPr>
+          <w:lang w:val="fr-FR"/>
+        </w:rPr>
+      </w:pPr>
+    </w:p>
     <w:sectPr>
       <w:pgSz w:w="11906" w:h="16838"/>
       <w:pgMar w:top="1440" w:right="1440" w:bottom="1440" w:left="1440" w:header="708" w:footer="708" w:gutter="0"/>

</xml_diff>